<commit_message>
Mainly Trying to fix 2.7
</commit_message>
<xml_diff>
--- a/Apply introductory programming techniques/AT03/ICTPRG302_AT3_Practical(2)(1).docx
+++ b/Apply introductory programming techniques/AT03/ICTPRG302_AT3_Practical(2)(1).docx
@@ -1,6 +1,6 @@
 
 <file path=word/document.xml><?xml version="1.0" encoding="utf-8"?>
-<w:document xmlns:wpc="http://schemas.microsoft.com/office/word/2010/wordprocessingCanvas" xmlns:cx="http://schemas.microsoft.com/office/drawing/2014/chartex" xmlns:cx1="http://schemas.microsoft.com/office/drawing/2015/9/8/chartex" xmlns:cx2="http://schemas.microsoft.com/office/drawing/2015/10/21/chartex" xmlns:cx3="http://schemas.microsoft.com/office/drawing/2016/5/9/chartex" xmlns:cx4="http://schemas.microsoft.com/office/drawing/2016/5/10/chartex" xmlns:cx5="http://schemas.microsoft.com/office/drawing/2016/5/11/chartex" xmlns:cx6="http://schemas.microsoft.com/office/drawing/2016/5/12/chartex" xmlns:cx7="http://schemas.microsoft.com/office/drawing/2016/5/13/chartex" xmlns:cx8="http://schemas.microsoft.com/office/drawing/2016/5/14/chartex" xmlns:mc="http://schemas.openxmlformats.org/markup-compatibility/2006" xmlns:aink="http://schemas.microsoft.com/office/drawing/2016/ink" xmlns:am3d="http://schemas.microsoft.com/office/drawing/2017/model3d" xmlns:o="urn:schemas-microsoft-com:office:office" xmlns:r="http://schemas.openxmlformats.org/officeDocument/2006/relationships" xmlns:m="http://schemas.openxmlformats.org/officeDocument/2006/math" xmlns:v="urn:schemas-microsoft-com:vml" xmlns:wp14="http://schemas.microsoft.com/office/word/2010/wordprocessingDrawing" xmlns:wp="http://schemas.openxmlformats.org/drawingml/2006/wordprocessingDrawing" xmlns:w10="urn:schemas-microsoft-com:office:word" xmlns:w="http://schemas.openxmlformats.org/wordprocessingml/2006/main" xmlns:w14="http://schemas.microsoft.com/office/word/2010/wordml" xmlns:w15="http://schemas.microsoft.com/office/word/2012/wordml" xmlns:w16cex="http://schemas.microsoft.com/office/word/2018/wordml/cex" xmlns:w16cid="http://schemas.microsoft.com/office/word/2016/wordml/cid" xmlns:w16="http://schemas.microsoft.com/office/word/2018/wordml" xmlns:w16sdtdh="http://schemas.microsoft.com/office/word/2020/wordml/sdtdatahash" xmlns:w16se="http://schemas.microsoft.com/office/word/2015/wordml/symex" xmlns:wpg="http://schemas.microsoft.com/office/word/2010/wordprocessingGroup" xmlns:wpi="http://schemas.microsoft.com/office/word/2010/wordprocessingInk" xmlns:wne="http://schemas.microsoft.com/office/word/2006/wordml" xmlns:wps="http://schemas.microsoft.com/office/word/2010/wordprocessingShape" mc:Ignorable="w14 w15 w16se w16cid w16 w16cex w16sdtdh wp14">
+<w:document xmlns:wpc="http://schemas.microsoft.com/office/word/2010/wordprocessingCanvas" xmlns:cx="http://schemas.microsoft.com/office/drawing/2014/chartex" xmlns:cx1="http://schemas.microsoft.com/office/drawing/2015/9/8/chartex" xmlns:cx2="http://schemas.microsoft.com/office/drawing/2015/10/21/chartex" xmlns:cx3="http://schemas.microsoft.com/office/drawing/2016/5/9/chartex" xmlns:cx4="http://schemas.microsoft.com/office/drawing/2016/5/10/chartex" xmlns:cx5="http://schemas.microsoft.com/office/drawing/2016/5/11/chartex" xmlns:cx6="http://schemas.microsoft.com/office/drawing/2016/5/12/chartex" xmlns:cx7="http://schemas.microsoft.com/office/drawing/2016/5/13/chartex" xmlns:cx8="http://schemas.microsoft.com/office/drawing/2016/5/14/chartex" xmlns:mc="http://schemas.openxmlformats.org/markup-compatibility/2006" xmlns:aink="http://schemas.microsoft.com/office/drawing/2016/ink" xmlns:am3d="http://schemas.microsoft.com/office/drawing/2017/model3d" xmlns:o="urn:schemas-microsoft-com:office:office" xmlns:oel="http://schemas.microsoft.com/office/2019/extlst" xmlns:r="http://schemas.openxmlformats.org/officeDocument/2006/relationships" xmlns:m="http://schemas.openxmlformats.org/officeDocument/2006/math" xmlns:v="urn:schemas-microsoft-com:vml" xmlns:wp14="http://schemas.microsoft.com/office/word/2010/wordprocessingDrawing" xmlns:wp="http://schemas.openxmlformats.org/drawingml/2006/wordprocessingDrawing" xmlns:w10="urn:schemas-microsoft-com:office:word" xmlns:w="http://schemas.openxmlformats.org/wordprocessingml/2006/main" xmlns:w14="http://schemas.microsoft.com/office/word/2010/wordml" xmlns:w15="http://schemas.microsoft.com/office/word/2012/wordml" xmlns:w16cex="http://schemas.microsoft.com/office/word/2018/wordml/cex" xmlns:w16cid="http://schemas.microsoft.com/office/word/2016/wordml/cid" xmlns:w16="http://schemas.microsoft.com/office/word/2018/wordml" xmlns:w16sdtdh="http://schemas.microsoft.com/office/word/2020/wordml/sdtdatahash" xmlns:w16se="http://schemas.microsoft.com/office/word/2015/wordml/symex" xmlns:wpg="http://schemas.microsoft.com/office/word/2010/wordprocessingGroup" xmlns:wpi="http://schemas.microsoft.com/office/word/2010/wordprocessingInk" xmlns:wne="http://schemas.microsoft.com/office/word/2006/wordml" xmlns:wps="http://schemas.microsoft.com/office/word/2010/wordprocessingShape" mc:Ignorable="w14 w15 w16se w16cid w16 w16cex w16sdtdh wp14">
   <w:body>
     <w:tbl>
       <w:tblPr>
@@ -761,14 +761,11 @@
           </w:tcPr>
           <w:p>
             <w:pPr>
-              <w:widowControl/>
-              <w:rPr>
-                <w:rFonts w:ascii="Tahoma" w:hAnsi="Tahoma" w:cs="Tahoma"/>
-                <w:b/>
-                <w:snapToGrid/>
-                <w:sz w:val="20"/>
-              </w:rPr>
-            </w:pPr>
+              <w:pStyle w:val="MyStyle"/>
+            </w:pPr>
+            <w:r>
+              <w:t>Richard Pountney</w:t>
+            </w:r>
           </w:p>
         </w:tc>
         <w:tc>
@@ -809,13 +806,11 @@
           </w:tcPr>
           <w:p>
             <w:pPr>
-              <w:widowControl/>
-              <w:rPr>
-                <w:rFonts w:ascii="Tahoma" w:hAnsi="Tahoma" w:cs="Tahoma"/>
-                <w:snapToGrid/>
-                <w:sz w:val="20"/>
-              </w:rPr>
-            </w:pPr>
+              <w:pStyle w:val="MyStyle"/>
+            </w:pPr>
+            <w:r>
+              <w:t>30007736</w:t>
+            </w:r>
           </w:p>
         </w:tc>
       </w:tr>
@@ -880,13 +875,11 @@
           </w:p>
           <w:p>
             <w:pPr>
-              <w:widowControl/>
-              <w:rPr>
-                <w:rFonts w:ascii="Tahoma" w:hAnsi="Tahoma" w:cs="Tahoma"/>
-                <w:snapToGrid/>
-                <w:sz w:val="20"/>
-              </w:rPr>
-            </w:pPr>
+              <w:pStyle w:val="MeSigning"/>
+            </w:pPr>
+            <w:r>
+              <w:t>RBP</w:t>
+            </w:r>
           </w:p>
           <w:p>
             <w:pPr>
@@ -5883,7 +5876,7 @@
 </file>
 
 <file path=word/endnotes.xml><?xml version="1.0" encoding="utf-8"?>
-<w:endnotes xmlns:wpc="http://schemas.microsoft.com/office/word/2010/wordprocessingCanvas" xmlns:cx="http://schemas.microsoft.com/office/drawing/2014/chartex" xmlns:cx1="http://schemas.microsoft.com/office/drawing/2015/9/8/chartex" xmlns:cx2="http://schemas.microsoft.com/office/drawing/2015/10/21/chartex" xmlns:cx3="http://schemas.microsoft.com/office/drawing/2016/5/9/chartex" xmlns:cx4="http://schemas.microsoft.com/office/drawing/2016/5/10/chartex" xmlns:cx5="http://schemas.microsoft.com/office/drawing/2016/5/11/chartex" xmlns:cx6="http://schemas.microsoft.com/office/drawing/2016/5/12/chartex" xmlns:cx7="http://schemas.microsoft.com/office/drawing/2016/5/13/chartex" xmlns:cx8="http://schemas.microsoft.com/office/drawing/2016/5/14/chartex" xmlns:mc="http://schemas.openxmlformats.org/markup-compatibility/2006" xmlns:aink="http://schemas.microsoft.com/office/drawing/2016/ink" xmlns:am3d="http://schemas.microsoft.com/office/drawing/2017/model3d" xmlns:o="urn:schemas-microsoft-com:office:office" xmlns:r="http://schemas.openxmlformats.org/officeDocument/2006/relationships" xmlns:m="http://schemas.openxmlformats.org/officeDocument/2006/math" xmlns:v="urn:schemas-microsoft-com:vml" xmlns:wp14="http://schemas.microsoft.com/office/word/2010/wordprocessingDrawing" xmlns:wp="http://schemas.openxmlformats.org/drawingml/2006/wordprocessingDrawing" xmlns:w10="urn:schemas-microsoft-com:office:word" xmlns:w="http://schemas.openxmlformats.org/wordprocessingml/2006/main" xmlns:w14="http://schemas.microsoft.com/office/word/2010/wordml" xmlns:w15="http://schemas.microsoft.com/office/word/2012/wordml" xmlns:w16cex="http://schemas.microsoft.com/office/word/2018/wordml/cex" xmlns:w16cid="http://schemas.microsoft.com/office/word/2016/wordml/cid" xmlns:w16="http://schemas.microsoft.com/office/word/2018/wordml" xmlns:w16sdtdh="http://schemas.microsoft.com/office/word/2020/wordml/sdtdatahash" xmlns:w16se="http://schemas.microsoft.com/office/word/2015/wordml/symex" xmlns:wpg="http://schemas.microsoft.com/office/word/2010/wordprocessingGroup" xmlns:wpi="http://schemas.microsoft.com/office/word/2010/wordprocessingInk" xmlns:wne="http://schemas.microsoft.com/office/word/2006/wordml" xmlns:wps="http://schemas.microsoft.com/office/word/2010/wordprocessingShape" mc:Ignorable="w14 w15 w16se w16cid w16 w16cex w16sdtdh wp14">
+<w:endnotes xmlns:wpc="http://schemas.microsoft.com/office/word/2010/wordprocessingCanvas" xmlns:cx="http://schemas.microsoft.com/office/drawing/2014/chartex" xmlns:cx1="http://schemas.microsoft.com/office/drawing/2015/9/8/chartex" xmlns:cx2="http://schemas.microsoft.com/office/drawing/2015/10/21/chartex" xmlns:cx3="http://schemas.microsoft.com/office/drawing/2016/5/9/chartex" xmlns:cx4="http://schemas.microsoft.com/office/drawing/2016/5/10/chartex" xmlns:cx5="http://schemas.microsoft.com/office/drawing/2016/5/11/chartex" xmlns:cx6="http://schemas.microsoft.com/office/drawing/2016/5/12/chartex" xmlns:cx7="http://schemas.microsoft.com/office/drawing/2016/5/13/chartex" xmlns:cx8="http://schemas.microsoft.com/office/drawing/2016/5/14/chartex" xmlns:mc="http://schemas.openxmlformats.org/markup-compatibility/2006" xmlns:aink="http://schemas.microsoft.com/office/drawing/2016/ink" xmlns:am3d="http://schemas.microsoft.com/office/drawing/2017/model3d" xmlns:o="urn:schemas-microsoft-com:office:office" xmlns:oel="http://schemas.microsoft.com/office/2019/extlst" xmlns:r="http://schemas.openxmlformats.org/officeDocument/2006/relationships" xmlns:m="http://schemas.openxmlformats.org/officeDocument/2006/math" xmlns:v="urn:schemas-microsoft-com:vml" xmlns:wp14="http://schemas.microsoft.com/office/word/2010/wordprocessingDrawing" xmlns:wp="http://schemas.openxmlformats.org/drawingml/2006/wordprocessingDrawing" xmlns:w10="urn:schemas-microsoft-com:office:word" xmlns:w="http://schemas.openxmlformats.org/wordprocessingml/2006/main" xmlns:w14="http://schemas.microsoft.com/office/word/2010/wordml" xmlns:w15="http://schemas.microsoft.com/office/word/2012/wordml" xmlns:w16cex="http://schemas.microsoft.com/office/word/2018/wordml/cex" xmlns:w16cid="http://schemas.microsoft.com/office/word/2016/wordml/cid" xmlns:w16="http://schemas.microsoft.com/office/word/2018/wordml" xmlns:w16sdtdh="http://schemas.microsoft.com/office/word/2020/wordml/sdtdatahash" xmlns:w16se="http://schemas.microsoft.com/office/word/2015/wordml/symex" xmlns:wpg="http://schemas.microsoft.com/office/word/2010/wordprocessingGroup" xmlns:wpi="http://schemas.microsoft.com/office/word/2010/wordprocessingInk" xmlns:wne="http://schemas.microsoft.com/office/word/2006/wordml" xmlns:wps="http://schemas.microsoft.com/office/word/2010/wordprocessingShape" mc:Ignorable="w14 w15 w16se w16cid w16 w16cex w16sdtdh wp14">
   <w:endnote w:type="separator" w:id="-1">
     <w:p>
       <w:r>
@@ -5902,7 +5895,7 @@
 </file>
 
 <file path=word/footer1.xml><?xml version="1.0" encoding="utf-8"?>
-<w:ftr xmlns:wpc="http://schemas.microsoft.com/office/word/2010/wordprocessingCanvas" xmlns:cx="http://schemas.microsoft.com/office/drawing/2014/chartex" xmlns:cx1="http://schemas.microsoft.com/office/drawing/2015/9/8/chartex" xmlns:cx2="http://schemas.microsoft.com/office/drawing/2015/10/21/chartex" xmlns:cx3="http://schemas.microsoft.com/office/drawing/2016/5/9/chartex" xmlns:cx4="http://schemas.microsoft.com/office/drawing/2016/5/10/chartex" xmlns:cx5="http://schemas.microsoft.com/office/drawing/2016/5/11/chartex" xmlns:cx6="http://schemas.microsoft.com/office/drawing/2016/5/12/chartex" xmlns:cx7="http://schemas.microsoft.com/office/drawing/2016/5/13/chartex" xmlns:cx8="http://schemas.microsoft.com/office/drawing/2016/5/14/chartex" xmlns:mc="http://schemas.openxmlformats.org/markup-compatibility/2006" xmlns:aink="http://schemas.microsoft.com/office/drawing/2016/ink" xmlns:am3d="http://schemas.microsoft.com/office/drawing/2017/model3d" xmlns:o="urn:schemas-microsoft-com:office:office" xmlns:r="http://schemas.openxmlformats.org/officeDocument/2006/relationships" xmlns:m="http://schemas.openxmlformats.org/officeDocument/2006/math" xmlns:v="urn:schemas-microsoft-com:vml" xmlns:wp14="http://schemas.microsoft.com/office/word/2010/wordprocessingDrawing" xmlns:wp="http://schemas.openxmlformats.org/drawingml/2006/wordprocessingDrawing" xmlns:w10="urn:schemas-microsoft-com:office:word" xmlns:w="http://schemas.openxmlformats.org/wordprocessingml/2006/main" xmlns:w14="http://schemas.microsoft.com/office/word/2010/wordml" xmlns:w15="http://schemas.microsoft.com/office/word/2012/wordml" xmlns:w16cex="http://schemas.microsoft.com/office/word/2018/wordml/cex" xmlns:w16cid="http://schemas.microsoft.com/office/word/2016/wordml/cid" xmlns:w16="http://schemas.microsoft.com/office/word/2018/wordml" xmlns:w16sdtdh="http://schemas.microsoft.com/office/word/2020/wordml/sdtdatahash" xmlns:w16se="http://schemas.microsoft.com/office/word/2015/wordml/symex" xmlns:wpg="http://schemas.microsoft.com/office/word/2010/wordprocessingGroup" xmlns:wpi="http://schemas.microsoft.com/office/word/2010/wordprocessingInk" xmlns:wne="http://schemas.microsoft.com/office/word/2006/wordml" xmlns:wps="http://schemas.microsoft.com/office/word/2010/wordprocessingShape" mc:Ignorable="w14 w15 w16se w16cid w16 w16cex w16sdtdh wp14">
+<w:ftr xmlns:wpc="http://schemas.microsoft.com/office/word/2010/wordprocessingCanvas" xmlns:cx="http://schemas.microsoft.com/office/drawing/2014/chartex" xmlns:cx1="http://schemas.microsoft.com/office/drawing/2015/9/8/chartex" xmlns:cx2="http://schemas.microsoft.com/office/drawing/2015/10/21/chartex" xmlns:cx3="http://schemas.microsoft.com/office/drawing/2016/5/9/chartex" xmlns:cx4="http://schemas.microsoft.com/office/drawing/2016/5/10/chartex" xmlns:cx5="http://schemas.microsoft.com/office/drawing/2016/5/11/chartex" xmlns:cx6="http://schemas.microsoft.com/office/drawing/2016/5/12/chartex" xmlns:cx7="http://schemas.microsoft.com/office/drawing/2016/5/13/chartex" xmlns:cx8="http://schemas.microsoft.com/office/drawing/2016/5/14/chartex" xmlns:mc="http://schemas.openxmlformats.org/markup-compatibility/2006" xmlns:aink="http://schemas.microsoft.com/office/drawing/2016/ink" xmlns:am3d="http://schemas.microsoft.com/office/drawing/2017/model3d" xmlns:o="urn:schemas-microsoft-com:office:office" xmlns:oel="http://schemas.microsoft.com/office/2019/extlst" xmlns:r="http://schemas.openxmlformats.org/officeDocument/2006/relationships" xmlns:m="http://schemas.openxmlformats.org/officeDocument/2006/math" xmlns:v="urn:schemas-microsoft-com:vml" xmlns:wp14="http://schemas.microsoft.com/office/word/2010/wordprocessingDrawing" xmlns:wp="http://schemas.openxmlformats.org/drawingml/2006/wordprocessingDrawing" xmlns:w10="urn:schemas-microsoft-com:office:word" xmlns:w="http://schemas.openxmlformats.org/wordprocessingml/2006/main" xmlns:w14="http://schemas.microsoft.com/office/word/2010/wordml" xmlns:w15="http://schemas.microsoft.com/office/word/2012/wordml" xmlns:w16cex="http://schemas.microsoft.com/office/word/2018/wordml/cex" xmlns:w16cid="http://schemas.microsoft.com/office/word/2016/wordml/cid" xmlns:w16="http://schemas.microsoft.com/office/word/2018/wordml" xmlns:w16sdtdh="http://schemas.microsoft.com/office/word/2020/wordml/sdtdatahash" xmlns:w16se="http://schemas.microsoft.com/office/word/2015/wordml/symex" xmlns:wpg="http://schemas.microsoft.com/office/word/2010/wordprocessingGroup" xmlns:wpi="http://schemas.microsoft.com/office/word/2010/wordprocessingInk" xmlns:wne="http://schemas.microsoft.com/office/word/2006/wordml" xmlns:wps="http://schemas.microsoft.com/office/word/2010/wordprocessingShape" mc:Ignorable="w14 w15 w16se w16cid w16 w16cex w16sdtdh wp14">
   <w:p>
     <w:pPr>
       <w:pStyle w:val="Footer"/>
@@ -6164,7 +6157,7 @@
 </file>
 
 <file path=word/footnotes.xml><?xml version="1.0" encoding="utf-8"?>
-<w:footnotes xmlns:wpc="http://schemas.microsoft.com/office/word/2010/wordprocessingCanvas" xmlns:cx="http://schemas.microsoft.com/office/drawing/2014/chartex" xmlns:cx1="http://schemas.microsoft.com/office/drawing/2015/9/8/chartex" xmlns:cx2="http://schemas.microsoft.com/office/drawing/2015/10/21/chartex" xmlns:cx3="http://schemas.microsoft.com/office/drawing/2016/5/9/chartex" xmlns:cx4="http://schemas.microsoft.com/office/drawing/2016/5/10/chartex" xmlns:cx5="http://schemas.microsoft.com/office/drawing/2016/5/11/chartex" xmlns:cx6="http://schemas.microsoft.com/office/drawing/2016/5/12/chartex" xmlns:cx7="http://schemas.microsoft.com/office/drawing/2016/5/13/chartex" xmlns:cx8="http://schemas.microsoft.com/office/drawing/2016/5/14/chartex" xmlns:mc="http://schemas.openxmlformats.org/markup-compatibility/2006" xmlns:aink="http://schemas.microsoft.com/office/drawing/2016/ink" xmlns:am3d="http://schemas.microsoft.com/office/drawing/2017/model3d" xmlns:o="urn:schemas-microsoft-com:office:office" xmlns:r="http://schemas.openxmlformats.org/officeDocument/2006/relationships" xmlns:m="http://schemas.openxmlformats.org/officeDocument/2006/math" xmlns:v="urn:schemas-microsoft-com:vml" xmlns:wp14="http://schemas.microsoft.com/office/word/2010/wordprocessingDrawing" xmlns:wp="http://schemas.openxmlformats.org/drawingml/2006/wordprocessingDrawing" xmlns:w10="urn:schemas-microsoft-com:office:word" xmlns:w="http://schemas.openxmlformats.org/wordprocessingml/2006/main" xmlns:w14="http://schemas.microsoft.com/office/word/2010/wordml" xmlns:w15="http://schemas.microsoft.com/office/word/2012/wordml" xmlns:w16cex="http://schemas.microsoft.com/office/word/2018/wordml/cex" xmlns:w16cid="http://schemas.microsoft.com/office/word/2016/wordml/cid" xmlns:w16="http://schemas.microsoft.com/office/word/2018/wordml" xmlns:w16sdtdh="http://schemas.microsoft.com/office/word/2020/wordml/sdtdatahash" xmlns:w16se="http://schemas.microsoft.com/office/word/2015/wordml/symex" xmlns:wpg="http://schemas.microsoft.com/office/word/2010/wordprocessingGroup" xmlns:wpi="http://schemas.microsoft.com/office/word/2010/wordprocessingInk" xmlns:wne="http://schemas.microsoft.com/office/word/2006/wordml" xmlns:wps="http://schemas.microsoft.com/office/word/2010/wordprocessingShape" mc:Ignorable="w14 w15 w16se w16cid w16 w16cex w16sdtdh wp14">
+<w:footnotes xmlns:wpc="http://schemas.microsoft.com/office/word/2010/wordprocessingCanvas" xmlns:cx="http://schemas.microsoft.com/office/drawing/2014/chartex" xmlns:cx1="http://schemas.microsoft.com/office/drawing/2015/9/8/chartex" xmlns:cx2="http://schemas.microsoft.com/office/drawing/2015/10/21/chartex" xmlns:cx3="http://schemas.microsoft.com/office/drawing/2016/5/9/chartex" xmlns:cx4="http://schemas.microsoft.com/office/drawing/2016/5/10/chartex" xmlns:cx5="http://schemas.microsoft.com/office/drawing/2016/5/11/chartex" xmlns:cx6="http://schemas.microsoft.com/office/drawing/2016/5/12/chartex" xmlns:cx7="http://schemas.microsoft.com/office/drawing/2016/5/13/chartex" xmlns:cx8="http://schemas.microsoft.com/office/drawing/2016/5/14/chartex" xmlns:mc="http://schemas.openxmlformats.org/markup-compatibility/2006" xmlns:aink="http://schemas.microsoft.com/office/drawing/2016/ink" xmlns:am3d="http://schemas.microsoft.com/office/drawing/2017/model3d" xmlns:o="urn:schemas-microsoft-com:office:office" xmlns:oel="http://schemas.microsoft.com/office/2019/extlst" xmlns:r="http://schemas.openxmlformats.org/officeDocument/2006/relationships" xmlns:m="http://schemas.openxmlformats.org/officeDocument/2006/math" xmlns:v="urn:schemas-microsoft-com:vml" xmlns:wp14="http://schemas.microsoft.com/office/word/2010/wordprocessingDrawing" xmlns:wp="http://schemas.openxmlformats.org/drawingml/2006/wordprocessingDrawing" xmlns:w10="urn:schemas-microsoft-com:office:word" xmlns:w="http://schemas.openxmlformats.org/wordprocessingml/2006/main" xmlns:w14="http://schemas.microsoft.com/office/word/2010/wordml" xmlns:w15="http://schemas.microsoft.com/office/word/2012/wordml" xmlns:w16cex="http://schemas.microsoft.com/office/word/2018/wordml/cex" xmlns:w16cid="http://schemas.microsoft.com/office/word/2016/wordml/cid" xmlns:w16="http://schemas.microsoft.com/office/word/2018/wordml" xmlns:w16sdtdh="http://schemas.microsoft.com/office/word/2020/wordml/sdtdatahash" xmlns:w16se="http://schemas.microsoft.com/office/word/2015/wordml/symex" xmlns:wpg="http://schemas.microsoft.com/office/word/2010/wordprocessingGroup" xmlns:wpi="http://schemas.microsoft.com/office/word/2010/wordprocessingInk" xmlns:wne="http://schemas.microsoft.com/office/word/2006/wordml" xmlns:wps="http://schemas.microsoft.com/office/word/2010/wordprocessingShape" mc:Ignorable="w14 w15 w16se w16cid w16 w16cex w16sdtdh wp14">
   <w:footnote w:type="separator" w:id="-1">
     <w:p>
       <w:r>
@@ -6183,7 +6176,7 @@
 </file>
 
 <file path=word/header1.xml><?xml version="1.0" encoding="utf-8"?>
-<w:hdr xmlns:wpc="http://schemas.microsoft.com/office/word/2010/wordprocessingCanvas" xmlns:cx="http://schemas.microsoft.com/office/drawing/2014/chartex" xmlns:cx1="http://schemas.microsoft.com/office/drawing/2015/9/8/chartex" xmlns:cx2="http://schemas.microsoft.com/office/drawing/2015/10/21/chartex" xmlns:cx3="http://schemas.microsoft.com/office/drawing/2016/5/9/chartex" xmlns:cx4="http://schemas.microsoft.com/office/drawing/2016/5/10/chartex" xmlns:cx5="http://schemas.microsoft.com/office/drawing/2016/5/11/chartex" xmlns:cx6="http://schemas.microsoft.com/office/drawing/2016/5/12/chartex" xmlns:cx7="http://schemas.microsoft.com/office/drawing/2016/5/13/chartex" xmlns:cx8="http://schemas.microsoft.com/office/drawing/2016/5/14/chartex" xmlns:mc="http://schemas.openxmlformats.org/markup-compatibility/2006" xmlns:aink="http://schemas.microsoft.com/office/drawing/2016/ink" xmlns:am3d="http://schemas.microsoft.com/office/drawing/2017/model3d" xmlns:o="urn:schemas-microsoft-com:office:office" xmlns:r="http://schemas.openxmlformats.org/officeDocument/2006/relationships" xmlns:m="http://schemas.openxmlformats.org/officeDocument/2006/math" xmlns:v="urn:schemas-microsoft-com:vml" xmlns:wp14="http://schemas.microsoft.com/office/word/2010/wordprocessingDrawing" xmlns:wp="http://schemas.openxmlformats.org/drawingml/2006/wordprocessingDrawing" xmlns:w10="urn:schemas-microsoft-com:office:word" xmlns:w="http://schemas.openxmlformats.org/wordprocessingml/2006/main" xmlns:w14="http://schemas.microsoft.com/office/word/2010/wordml" xmlns:w15="http://schemas.microsoft.com/office/word/2012/wordml" xmlns:w16cex="http://schemas.microsoft.com/office/word/2018/wordml/cex" xmlns:w16cid="http://schemas.microsoft.com/office/word/2016/wordml/cid" xmlns:w16="http://schemas.microsoft.com/office/word/2018/wordml" xmlns:w16sdtdh="http://schemas.microsoft.com/office/word/2020/wordml/sdtdatahash" xmlns:w16se="http://schemas.microsoft.com/office/word/2015/wordml/symex" xmlns:wpg="http://schemas.microsoft.com/office/word/2010/wordprocessingGroup" xmlns:wpi="http://schemas.microsoft.com/office/word/2010/wordprocessingInk" xmlns:wne="http://schemas.microsoft.com/office/word/2006/wordml" xmlns:wps="http://schemas.microsoft.com/office/word/2010/wordprocessingShape" mc:Ignorable="w14 w15 w16se w16cid w16 w16cex w16sdtdh wp14">
+<w:hdr xmlns:wpc="http://schemas.microsoft.com/office/word/2010/wordprocessingCanvas" xmlns:cx="http://schemas.microsoft.com/office/drawing/2014/chartex" xmlns:cx1="http://schemas.microsoft.com/office/drawing/2015/9/8/chartex" xmlns:cx2="http://schemas.microsoft.com/office/drawing/2015/10/21/chartex" xmlns:cx3="http://schemas.microsoft.com/office/drawing/2016/5/9/chartex" xmlns:cx4="http://schemas.microsoft.com/office/drawing/2016/5/10/chartex" xmlns:cx5="http://schemas.microsoft.com/office/drawing/2016/5/11/chartex" xmlns:cx6="http://schemas.microsoft.com/office/drawing/2016/5/12/chartex" xmlns:cx7="http://schemas.microsoft.com/office/drawing/2016/5/13/chartex" xmlns:cx8="http://schemas.microsoft.com/office/drawing/2016/5/14/chartex" xmlns:mc="http://schemas.openxmlformats.org/markup-compatibility/2006" xmlns:aink="http://schemas.microsoft.com/office/drawing/2016/ink" xmlns:am3d="http://schemas.microsoft.com/office/drawing/2017/model3d" xmlns:o="urn:schemas-microsoft-com:office:office" xmlns:oel="http://schemas.microsoft.com/office/2019/extlst" xmlns:r="http://schemas.openxmlformats.org/officeDocument/2006/relationships" xmlns:m="http://schemas.openxmlformats.org/officeDocument/2006/math" xmlns:v="urn:schemas-microsoft-com:vml" xmlns:wp14="http://schemas.microsoft.com/office/word/2010/wordprocessingDrawing" xmlns:wp="http://schemas.openxmlformats.org/drawingml/2006/wordprocessingDrawing" xmlns:w10="urn:schemas-microsoft-com:office:word" xmlns:w="http://schemas.openxmlformats.org/wordprocessingml/2006/main" xmlns:w14="http://schemas.microsoft.com/office/word/2010/wordml" xmlns:w15="http://schemas.microsoft.com/office/word/2012/wordml" xmlns:w16cex="http://schemas.microsoft.com/office/word/2018/wordml/cex" xmlns:w16cid="http://schemas.microsoft.com/office/word/2016/wordml/cid" xmlns:w16="http://schemas.microsoft.com/office/word/2018/wordml" xmlns:w16sdtdh="http://schemas.microsoft.com/office/word/2020/wordml/sdtdatahash" xmlns:w16se="http://schemas.microsoft.com/office/word/2015/wordml/symex" xmlns:wpg="http://schemas.microsoft.com/office/word/2010/wordprocessingGroup" xmlns:wpi="http://schemas.microsoft.com/office/word/2010/wordprocessingInk" xmlns:wne="http://schemas.microsoft.com/office/word/2006/wordml" xmlns:wps="http://schemas.microsoft.com/office/word/2010/wordprocessingShape" mc:Ignorable="w14 w15 w16se w16cid w16 w16cex w16sdtdh wp14">
   <w:p>
     <w:pPr>
       <w:pStyle w:val="Title"/>
@@ -6278,7 +6271,7 @@
 </file>
 
 <file path=word/header2.xml><?xml version="1.0" encoding="utf-8"?>
-<w:hdr xmlns:wpc="http://schemas.microsoft.com/office/word/2010/wordprocessingCanvas" xmlns:cx="http://schemas.microsoft.com/office/drawing/2014/chartex" xmlns:cx1="http://schemas.microsoft.com/office/drawing/2015/9/8/chartex" xmlns:cx2="http://schemas.microsoft.com/office/drawing/2015/10/21/chartex" xmlns:cx3="http://schemas.microsoft.com/office/drawing/2016/5/9/chartex" xmlns:cx4="http://schemas.microsoft.com/office/drawing/2016/5/10/chartex" xmlns:cx5="http://schemas.microsoft.com/office/drawing/2016/5/11/chartex" xmlns:cx6="http://schemas.microsoft.com/office/drawing/2016/5/12/chartex" xmlns:cx7="http://schemas.microsoft.com/office/drawing/2016/5/13/chartex" xmlns:cx8="http://schemas.microsoft.com/office/drawing/2016/5/14/chartex" xmlns:mc="http://schemas.openxmlformats.org/markup-compatibility/2006" xmlns:aink="http://schemas.microsoft.com/office/drawing/2016/ink" xmlns:am3d="http://schemas.microsoft.com/office/drawing/2017/model3d" xmlns:o="urn:schemas-microsoft-com:office:office" xmlns:r="http://schemas.openxmlformats.org/officeDocument/2006/relationships" xmlns:m="http://schemas.openxmlformats.org/officeDocument/2006/math" xmlns:v="urn:schemas-microsoft-com:vml" xmlns:wp14="http://schemas.microsoft.com/office/word/2010/wordprocessingDrawing" xmlns:wp="http://schemas.openxmlformats.org/drawingml/2006/wordprocessingDrawing" xmlns:w10="urn:schemas-microsoft-com:office:word" xmlns:w="http://schemas.openxmlformats.org/wordprocessingml/2006/main" xmlns:w14="http://schemas.microsoft.com/office/word/2010/wordml" xmlns:w15="http://schemas.microsoft.com/office/word/2012/wordml" xmlns:w16cex="http://schemas.microsoft.com/office/word/2018/wordml/cex" xmlns:w16cid="http://schemas.microsoft.com/office/word/2016/wordml/cid" xmlns:w16="http://schemas.microsoft.com/office/word/2018/wordml" xmlns:w16sdtdh="http://schemas.microsoft.com/office/word/2020/wordml/sdtdatahash" xmlns:w16se="http://schemas.microsoft.com/office/word/2015/wordml/symex" xmlns:wpg="http://schemas.microsoft.com/office/word/2010/wordprocessingGroup" xmlns:wpi="http://schemas.microsoft.com/office/word/2010/wordprocessingInk" xmlns:wne="http://schemas.microsoft.com/office/word/2006/wordml" xmlns:wps="http://schemas.microsoft.com/office/word/2010/wordprocessingShape" mc:Ignorable="w14 w15 w16se w16cid w16 w16cex w16sdtdh wp14">
+<w:hdr xmlns:wpc="http://schemas.microsoft.com/office/word/2010/wordprocessingCanvas" xmlns:cx="http://schemas.microsoft.com/office/drawing/2014/chartex" xmlns:cx1="http://schemas.microsoft.com/office/drawing/2015/9/8/chartex" xmlns:cx2="http://schemas.microsoft.com/office/drawing/2015/10/21/chartex" xmlns:cx3="http://schemas.microsoft.com/office/drawing/2016/5/9/chartex" xmlns:cx4="http://schemas.microsoft.com/office/drawing/2016/5/10/chartex" xmlns:cx5="http://schemas.microsoft.com/office/drawing/2016/5/11/chartex" xmlns:cx6="http://schemas.microsoft.com/office/drawing/2016/5/12/chartex" xmlns:cx7="http://schemas.microsoft.com/office/drawing/2016/5/13/chartex" xmlns:cx8="http://schemas.microsoft.com/office/drawing/2016/5/14/chartex" xmlns:mc="http://schemas.openxmlformats.org/markup-compatibility/2006" xmlns:aink="http://schemas.microsoft.com/office/drawing/2016/ink" xmlns:am3d="http://schemas.microsoft.com/office/drawing/2017/model3d" xmlns:o="urn:schemas-microsoft-com:office:office" xmlns:oel="http://schemas.microsoft.com/office/2019/extlst" xmlns:r="http://schemas.openxmlformats.org/officeDocument/2006/relationships" xmlns:m="http://schemas.openxmlformats.org/officeDocument/2006/math" xmlns:v="urn:schemas-microsoft-com:vml" xmlns:wp14="http://schemas.microsoft.com/office/word/2010/wordprocessingDrawing" xmlns:wp="http://schemas.openxmlformats.org/drawingml/2006/wordprocessingDrawing" xmlns:w10="urn:schemas-microsoft-com:office:word" xmlns:w="http://schemas.openxmlformats.org/wordprocessingml/2006/main" xmlns:w14="http://schemas.microsoft.com/office/word/2010/wordml" xmlns:w15="http://schemas.microsoft.com/office/word/2012/wordml" xmlns:w16cex="http://schemas.microsoft.com/office/word/2018/wordml/cex" xmlns:w16cid="http://schemas.microsoft.com/office/word/2016/wordml/cid" xmlns:w16="http://schemas.microsoft.com/office/word/2018/wordml" xmlns:w16sdtdh="http://schemas.microsoft.com/office/word/2020/wordml/sdtdatahash" xmlns:w16se="http://schemas.microsoft.com/office/word/2015/wordml/symex" xmlns:wpg="http://schemas.microsoft.com/office/word/2010/wordprocessingGroup" xmlns:wpi="http://schemas.microsoft.com/office/word/2010/wordprocessingInk" xmlns:wne="http://schemas.microsoft.com/office/word/2006/wordml" xmlns:wps="http://schemas.microsoft.com/office/word/2010/wordprocessingShape" mc:Ignorable="w14 w15 w16se w16cid w16 w16cex w16sdtdh wp14">
   <w:p>
     <w:pPr>
       <w:pStyle w:val="Title"/>
@@ -6371,7 +6364,7 @@
 </file>
 
 <file path=word/numbering.xml><?xml version="1.0" encoding="utf-8"?>
-<w:numbering xmlns:wpc="http://schemas.microsoft.com/office/word/2010/wordprocessingCanvas" xmlns:cx="http://schemas.microsoft.com/office/drawing/2014/chartex" xmlns:cx1="http://schemas.microsoft.com/office/drawing/2015/9/8/chartex" xmlns:cx2="http://schemas.microsoft.com/office/drawing/2015/10/21/chartex" xmlns:cx3="http://schemas.microsoft.com/office/drawing/2016/5/9/chartex" xmlns:cx4="http://schemas.microsoft.com/office/drawing/2016/5/10/chartex" xmlns:cx5="http://schemas.microsoft.com/office/drawing/2016/5/11/chartex" xmlns:cx6="http://schemas.microsoft.com/office/drawing/2016/5/12/chartex" xmlns:cx7="http://schemas.microsoft.com/office/drawing/2016/5/13/chartex" xmlns:cx8="http://schemas.microsoft.com/office/drawing/2016/5/14/chartex" xmlns:mc="http://schemas.openxmlformats.org/markup-compatibility/2006" xmlns:aink="http://schemas.microsoft.com/office/drawing/2016/ink" xmlns:am3d="http://schemas.microsoft.com/office/drawing/2017/model3d" xmlns:o="urn:schemas-microsoft-com:office:office" xmlns:r="http://schemas.openxmlformats.org/officeDocument/2006/relationships" xmlns:m="http://schemas.openxmlformats.org/officeDocument/2006/math" xmlns:v="urn:schemas-microsoft-com:vml" xmlns:wp14="http://schemas.microsoft.com/office/word/2010/wordprocessingDrawing" xmlns:wp="http://schemas.openxmlformats.org/drawingml/2006/wordprocessingDrawing" xmlns:w10="urn:schemas-microsoft-com:office:word" xmlns:w="http://schemas.openxmlformats.org/wordprocessingml/2006/main" xmlns:w14="http://schemas.microsoft.com/office/word/2010/wordml" xmlns:w15="http://schemas.microsoft.com/office/word/2012/wordml" xmlns:w16cex="http://schemas.microsoft.com/office/word/2018/wordml/cex" xmlns:w16cid="http://schemas.microsoft.com/office/word/2016/wordml/cid" xmlns:w16="http://schemas.microsoft.com/office/word/2018/wordml" xmlns:w16sdtdh="http://schemas.microsoft.com/office/word/2020/wordml/sdtdatahash" xmlns:w16se="http://schemas.microsoft.com/office/word/2015/wordml/symex" xmlns:wpg="http://schemas.microsoft.com/office/word/2010/wordprocessingGroup" xmlns:wpi="http://schemas.microsoft.com/office/word/2010/wordprocessingInk" xmlns:wne="http://schemas.microsoft.com/office/word/2006/wordml" xmlns:wps="http://schemas.microsoft.com/office/word/2010/wordprocessingShape" mc:Ignorable="w14 w15 w16se w16cid w16 w16cex w16sdtdh wp14">
+<w:numbering xmlns:wpc="http://schemas.microsoft.com/office/word/2010/wordprocessingCanvas" xmlns:cx="http://schemas.microsoft.com/office/drawing/2014/chartex" xmlns:cx1="http://schemas.microsoft.com/office/drawing/2015/9/8/chartex" xmlns:cx2="http://schemas.microsoft.com/office/drawing/2015/10/21/chartex" xmlns:cx3="http://schemas.microsoft.com/office/drawing/2016/5/9/chartex" xmlns:cx4="http://schemas.microsoft.com/office/drawing/2016/5/10/chartex" xmlns:cx5="http://schemas.microsoft.com/office/drawing/2016/5/11/chartex" xmlns:cx6="http://schemas.microsoft.com/office/drawing/2016/5/12/chartex" xmlns:cx7="http://schemas.microsoft.com/office/drawing/2016/5/13/chartex" xmlns:cx8="http://schemas.microsoft.com/office/drawing/2016/5/14/chartex" xmlns:mc="http://schemas.openxmlformats.org/markup-compatibility/2006" xmlns:aink="http://schemas.microsoft.com/office/drawing/2016/ink" xmlns:am3d="http://schemas.microsoft.com/office/drawing/2017/model3d" xmlns:o="urn:schemas-microsoft-com:office:office" xmlns:oel="http://schemas.microsoft.com/office/2019/extlst" xmlns:r="http://schemas.openxmlformats.org/officeDocument/2006/relationships" xmlns:m="http://schemas.openxmlformats.org/officeDocument/2006/math" xmlns:v="urn:schemas-microsoft-com:vml" xmlns:wp14="http://schemas.microsoft.com/office/word/2010/wordprocessingDrawing" xmlns:wp="http://schemas.openxmlformats.org/drawingml/2006/wordprocessingDrawing" xmlns:w10="urn:schemas-microsoft-com:office:word" xmlns:w="http://schemas.openxmlformats.org/wordprocessingml/2006/main" xmlns:w14="http://schemas.microsoft.com/office/word/2010/wordml" xmlns:w15="http://schemas.microsoft.com/office/word/2012/wordml" xmlns:w16cex="http://schemas.microsoft.com/office/word/2018/wordml/cex" xmlns:w16cid="http://schemas.microsoft.com/office/word/2016/wordml/cid" xmlns:w16="http://schemas.microsoft.com/office/word/2018/wordml" xmlns:w16sdtdh="http://schemas.microsoft.com/office/word/2020/wordml/sdtdatahash" xmlns:w16se="http://schemas.microsoft.com/office/word/2015/wordml/symex" xmlns:wpg="http://schemas.microsoft.com/office/word/2010/wordprocessingGroup" xmlns:wpi="http://schemas.microsoft.com/office/word/2010/wordprocessingInk" xmlns:wne="http://schemas.microsoft.com/office/word/2006/wordml" xmlns:wps="http://schemas.microsoft.com/office/word/2010/wordprocessingShape" mc:Ignorable="w14 w15 w16se w16cid w16 w16cex w16sdtdh wp14">
   <w:abstractNum w:abstractNumId="0" w15:restartNumberingAfterBreak="0">
     <w:nsid w:val="05680BE6"/>
     <w:multiLevelType w:val="hybridMultilevel"/>
@@ -8480,70 +8473,70 @@
       </w:pPr>
     </w:lvl>
   </w:abstractNum>
-  <w:num w:numId="1">
+  <w:num w:numId="1" w16cid:durableId="1267925617">
     <w:abstractNumId w:val="6"/>
   </w:num>
-  <w:num w:numId="2">
+  <w:num w:numId="2" w16cid:durableId="316883041">
     <w:abstractNumId w:val="10"/>
   </w:num>
-  <w:num w:numId="3">
+  <w:num w:numId="3" w16cid:durableId="216863960">
     <w:abstractNumId w:val="17"/>
   </w:num>
-  <w:num w:numId="4">
+  <w:num w:numId="4" w16cid:durableId="4939209">
     <w:abstractNumId w:val="12"/>
   </w:num>
-  <w:num w:numId="5">
+  <w:num w:numId="5" w16cid:durableId="342780067">
     <w:abstractNumId w:val="2"/>
   </w:num>
-  <w:num w:numId="6">
+  <w:num w:numId="6" w16cid:durableId="1813864783">
     <w:abstractNumId w:val="16"/>
   </w:num>
-  <w:num w:numId="7">
+  <w:num w:numId="7" w16cid:durableId="164787457">
     <w:abstractNumId w:val="20"/>
   </w:num>
-  <w:num w:numId="8">
+  <w:num w:numId="8" w16cid:durableId="332535933">
     <w:abstractNumId w:val="1"/>
   </w:num>
-  <w:num w:numId="9">
+  <w:num w:numId="9" w16cid:durableId="353578323">
     <w:abstractNumId w:val="5"/>
   </w:num>
-  <w:num w:numId="10">
+  <w:num w:numId="10" w16cid:durableId="1867401657">
     <w:abstractNumId w:val="3"/>
   </w:num>
-  <w:num w:numId="11">
+  <w:num w:numId="11" w16cid:durableId="1733851293">
     <w:abstractNumId w:val="14"/>
   </w:num>
-  <w:num w:numId="12">
+  <w:num w:numId="12" w16cid:durableId="736364927">
     <w:abstractNumId w:val="19"/>
   </w:num>
-  <w:num w:numId="13">
+  <w:num w:numId="13" w16cid:durableId="268120483">
     <w:abstractNumId w:val="21"/>
   </w:num>
-  <w:num w:numId="14">
+  <w:num w:numId="14" w16cid:durableId="1774477771">
     <w:abstractNumId w:val="8"/>
   </w:num>
-  <w:num w:numId="15">
+  <w:num w:numId="15" w16cid:durableId="1832332296">
     <w:abstractNumId w:val="7"/>
   </w:num>
-  <w:num w:numId="16">
+  <w:num w:numId="16" w16cid:durableId="2029670557">
     <w:abstractNumId w:val="4"/>
   </w:num>
-  <w:num w:numId="17">
+  <w:num w:numId="17" w16cid:durableId="1152713638">
     <w:abstractNumId w:val="18"/>
   </w:num>
-  <w:num w:numId="18">
+  <w:num w:numId="18" w16cid:durableId="437067712">
     <w:abstractNumId w:val="15"/>
   </w:num>
-  <w:num w:numId="19">
+  <w:num w:numId="19" w16cid:durableId="325326420">
     <w:abstractNumId w:val="11"/>
   </w:num>
-  <w:num w:numId="20">
+  <w:num w:numId="20" w16cid:durableId="1835149039">
     <w:abstractNumId w:val="0"/>
   </w:num>
-  <w:num w:numId="21">
+  <w:num w:numId="21" w16cid:durableId="340470546">
     <w:abstractNumId w:val="9"/>
   </w:num>
-  <w:num w:numId="22">
+  <w:num w:numId="22" w16cid:durableId="1032195893">
     <w:abstractNumId w:val="13"/>
   </w:num>
 </w:numbering>
@@ -9195,6 +9188,59 @@
       <w:u w:val="single"/>
     </w:rPr>
   </w:style>
+  <w:style w:type="paragraph" w:customStyle="1" w:styleId="MeSigning">
+    <w:name w:val="Me Signing"/>
+    <w:link w:val="MeSigningChar"/>
+    <w:qFormat/>
+    <w:rsid w:val="00CD589E"/>
+    <w:pPr>
+      <w:spacing w:after="0" w:line="240" w:lineRule="auto"/>
+    </w:pPr>
+    <w:rPr>
+      <w:rFonts w:ascii="Brush Script MT" w:hAnsi="Brush Script MT"/>
+      <w:strike/>
+      <w:color w:val="0000FF"/>
+      <w:lang w:val="en-US"/>
+    </w:rPr>
+  </w:style>
+  <w:style w:type="character" w:customStyle="1" w:styleId="MeSigningChar">
+    <w:name w:val="Me Signing Char"/>
+    <w:basedOn w:val="DefaultParagraphFont"/>
+    <w:link w:val="MeSigning"/>
+    <w:rsid w:val="00CD589E"/>
+    <w:rPr>
+      <w:rFonts w:ascii="Brush Script MT" w:hAnsi="Brush Script MT"/>
+      <w:strike/>
+      <w:color w:val="0000FF"/>
+      <w:lang w:val="en-US"/>
+    </w:rPr>
+  </w:style>
+  <w:style w:type="paragraph" w:customStyle="1" w:styleId="MyStyle">
+    <w:name w:val="My Style"/>
+    <w:basedOn w:val="Normal"/>
+    <w:link w:val="MyStyleChar"/>
+    <w:qFormat/>
+    <w:rsid w:val="00CD589E"/>
+    <w:pPr>
+      <w:widowControl/>
+    </w:pPr>
+    <w:rPr>
+      <w:rFonts w:asciiTheme="minorHAnsi" w:eastAsiaTheme="minorHAnsi" w:hAnsiTheme="minorHAnsi" w:cstheme="minorBidi"/>
+      <w:snapToGrid/>
+      <w:color w:val="0000FF"/>
+      <w:szCs w:val="22"/>
+    </w:rPr>
+  </w:style>
+  <w:style w:type="character" w:customStyle="1" w:styleId="MyStyleChar">
+    <w:name w:val="My Style Char"/>
+    <w:basedOn w:val="DefaultParagraphFont"/>
+    <w:link w:val="MyStyle"/>
+    <w:rsid w:val="00CD589E"/>
+    <w:rPr>
+      <w:color w:val="0000FF"/>
+      <w:sz w:val="24"/>
+    </w:rPr>
+  </w:style>
 </w:styles>
 </file>
 
@@ -9494,23 +9540,6 @@
 </file>
 
 <file path=customXml/item1.xml><?xml version="1.0" encoding="utf-8"?>
-<?mso-contentType ?>
-<FormTemplates xmlns="http://schemas.microsoft.com/sharepoint/v3/contenttype/forms">
-  <Display>DocumentLibraryForm</Display>
-  <Edit>DocumentLibraryForm</Edit>
-  <New>DocumentLibraryForm</New>
-</FormTemplates>
-</file>
-
-<file path=customXml/item2.xml><?xml version="1.0" encoding="utf-8"?>
-<p:properties xmlns:p="http://schemas.microsoft.com/office/2006/metadata/properties" xmlns:xsi="http://www.w3.org/2001/XMLSchema-instance" xmlns:pc="http://schemas.microsoft.com/office/infopath/2007/PartnerControls">
-  <documentManagement>
-    <Notes xmlns="478d409e-a518-4a0e-8e11-4423b5118792" xsi:nil="true"/>
-  </documentManagement>
-</p:properties>
-</file>
-
-<file path=customXml/item3.xml><?xml version="1.0" encoding="utf-8"?>
 <ct:contentTypeSchema xmlns:ct="http://schemas.microsoft.com/office/2006/metadata/contentType" xmlns:ma="http://schemas.microsoft.com/office/2006/metadata/properties/metaAttributes" ct:_="" ma:_="" ma:contentTypeName="Document" ma:contentTypeID="0x01010008A387A6A5F150438AB789FA73477179" ma:contentTypeVersion="14" ma:contentTypeDescription="Create a new document." ma:contentTypeScope="" ma:versionID="259ec4c611d9e16431e162628f86f8eb">
   <xsd:schema xmlns:xsd="http://www.w3.org/2001/XMLSchema" xmlns:xs="http://www.w3.org/2001/XMLSchema" xmlns:p="http://schemas.microsoft.com/office/2006/metadata/properties" xmlns:ns2="478d409e-a518-4a0e-8e11-4423b5118792" xmlns:ns3="339acee6-c10d-4fa9-b653-6ffa3ad6072a" targetNamespace="http://schemas.microsoft.com/office/2006/metadata/properties" ma:root="true" ma:fieldsID="834617ed88236ba9cdd438509a2aa4e0" ns2:_="" ns3:_="">
     <xsd:import namespace="478d409e-a518-4a0e-8e11-4423b5118792"/>
@@ -9741,25 +9770,24 @@
 </ct:contentTypeSchema>
 </file>
 
-<file path=customXml/itemProps1.xml><?xml version="1.0" encoding="utf-8"?>
-<ds:datastoreItem xmlns:ds="http://schemas.openxmlformats.org/officeDocument/2006/customXml" ds:itemID="{9C27DF9F-C3C4-4AA0-AD6A-6778509ECDD0}">
-  <ds:schemaRefs>
-    <ds:schemaRef ds:uri="http://schemas.microsoft.com/sharepoint/v3/contenttype/forms"/>
-  </ds:schemaRefs>
-</ds:datastoreItem>
+<file path=customXml/item2.xml><?xml version="1.0" encoding="utf-8"?>
+<p:properties xmlns:p="http://schemas.microsoft.com/office/2006/metadata/properties" xmlns:xsi="http://www.w3.org/2001/XMLSchema-instance" xmlns:pc="http://schemas.microsoft.com/office/infopath/2007/PartnerControls">
+  <documentManagement>
+    <Notes xmlns="478d409e-a518-4a0e-8e11-4423b5118792" xsi:nil="true"/>
+  </documentManagement>
+</p:properties>
 </file>
 
-<file path=customXml/itemProps2.xml><?xml version="1.0" encoding="utf-8"?>
-<ds:datastoreItem xmlns:ds="http://schemas.openxmlformats.org/officeDocument/2006/customXml" ds:itemID="{77DB8CBD-C210-42A9-A161-9999DBF92F4D}">
-  <ds:schemaRefs>
-    <ds:schemaRef ds:uri="http://schemas.microsoft.com/office/2006/metadata/properties"/>
-    <ds:schemaRef ds:uri="http://schemas.microsoft.com/office/infopath/2007/PartnerControls"/>
-    <ds:schemaRef ds:uri="478d409e-a518-4a0e-8e11-4423b5118792"/>
-  </ds:schemaRefs>
-</ds:datastoreItem>
+<file path=customXml/item3.xml><?xml version="1.0" encoding="utf-8"?>
+<?mso-contentType ?>
+<FormTemplates xmlns="http://schemas.microsoft.com/sharepoint/v3/contenttype/forms">
+  <Display>DocumentLibraryForm</Display>
+  <Edit>DocumentLibraryForm</Edit>
+  <New>DocumentLibraryForm</New>
+</FormTemplates>
 </file>
 
-<file path=customXml/itemProps3.xml><?xml version="1.0" encoding="utf-8"?>
+<file path=customXml/itemProps1.xml><?xml version="1.0" encoding="utf-8"?>
 <ds:datastoreItem xmlns:ds="http://schemas.openxmlformats.org/officeDocument/2006/customXml" ds:itemID="{57D76682-A4F0-4761-A7D6-A9250A038E62}">
   <ds:schemaRefs>
     <ds:schemaRef ds:uri="http://schemas.microsoft.com/office/2006/metadata/contentType"/>
@@ -9776,4 +9804,22 @@
     <ds:schemaRef ds:uri="http://schemas.microsoft.com/internal/obd"/>
   </ds:schemaRefs>
 </ds:datastoreItem>
+</file>
+
+<file path=customXml/itemProps2.xml><?xml version="1.0" encoding="utf-8"?>
+<ds:datastoreItem xmlns:ds="http://schemas.openxmlformats.org/officeDocument/2006/customXml" ds:itemID="{77DB8CBD-C210-42A9-A161-9999DBF92F4D}">
+  <ds:schemaRefs>
+    <ds:schemaRef ds:uri="http://schemas.microsoft.com/office/2006/metadata/properties"/>
+    <ds:schemaRef ds:uri="http://schemas.microsoft.com/office/infopath/2007/PartnerControls"/>
+    <ds:schemaRef ds:uri="478d409e-a518-4a0e-8e11-4423b5118792"/>
+  </ds:schemaRefs>
+</ds:datastoreItem>
+</file>
+
+<file path=customXml/itemProps3.xml><?xml version="1.0" encoding="utf-8"?>
+<ds:datastoreItem xmlns:ds="http://schemas.openxmlformats.org/officeDocument/2006/customXml" ds:itemID="{9C27DF9F-C3C4-4AA0-AD6A-6778509ECDD0}">
+  <ds:schemaRefs>
+    <ds:schemaRef ds:uri="http://schemas.microsoft.com/sharepoint/v3/contenttype/forms"/>
+  </ds:schemaRefs>
+</ds:datastoreItem>
 </file>
</xml_diff>